<commit_message>
Con los titulos de la paginas modificados
</commit_message>
<xml_diff>
--- a/Historico Diseño.docx
+++ b/Historico Diseño.docx
@@ -50,15 +50,7 @@
         <w:ind w:left="720"/>
       </w:pPr>
       <w:r>
-        <w:t xml:space="preserve">Se cambia </w:t>
-      </w:r>
-      <w:proofErr w:type="gramStart"/>
-      <w:r>
-        <w:t>el página</w:t>
-      </w:r>
-      <w:proofErr w:type="gramEnd"/>
-      <w:r>
-        <w:t xml:space="preserve"> “quienes somos” por la página “usuarios”</w:t>
+        <w:t>Se cambia el página “quienes somos” por la página “usuarios”</w:t>
       </w:r>
     </w:p>
     <w:p>
@@ -139,15 +131,7 @@
         <w:ind w:left="720"/>
       </w:pPr>
       <w:r>
-        <w:t xml:space="preserve">Se pasan los scripts de los </w:t>
-      </w:r>
-      <w:proofErr w:type="gramStart"/>
-      <w:r>
-        <w:t>formularios  a</w:t>
-      </w:r>
-      <w:proofErr w:type="gramEnd"/>
-      <w:r>
-        <w:t xml:space="preserve"> archivos externos en la carpeta </w:t>
+        <w:t xml:space="preserve">Se pasan los scripts de los formularios  a archivos externos en la carpeta </w:t>
       </w:r>
       <w:proofErr w:type="spellStart"/>
       <w:r>
@@ -205,6 +189,50 @@
       </w:r>
       <w:proofErr w:type="spellEnd"/>
     </w:p>
+    <w:p>
+      <w:r>
+        <w:tab/>
+        <w:t xml:space="preserve">Saque titulo </w:t>
+      </w:r>
+      <w:proofErr w:type="spellStart"/>
+      <w:r>
+        <w:t>pagina</w:t>
+      </w:r>
+      <w:proofErr w:type="spellEnd"/>
+      <w:r>
+        <w:t xml:space="preserve"> que se superponía con el menú en Usuarios, contactos, recomendaciones, juegos y consolas. En su lugar puse un párrafo centrado en cada una de ella en el </w:t>
+      </w:r>
+      <w:proofErr w:type="spellStart"/>
+      <w:r>
+        <w:t>body</w:t>
+      </w:r>
+      <w:proofErr w:type="spellEnd"/>
+      <w:r>
+        <w:t>, hay que cambiar el color del menú, cuesta leerlo contra el fondo de la pantalla y agrandar el titulo con el mismo color del menú porque tampoco se lee.</w:t>
+      </w:r>
+    </w:p>
+    <w:p>
+      <w:r>
+        <w:t xml:space="preserve">Sigue el problema del </w:t>
+      </w:r>
+      <w:proofErr w:type="spellStart"/>
+      <w:r>
+        <w:t>footer</w:t>
+      </w:r>
+      <w:proofErr w:type="spellEnd"/>
+      <w:r>
+        <w:t xml:space="preserve"> en las </w:t>
+      </w:r>
+      <w:proofErr w:type="spellStart"/>
+      <w:r>
+        <w:t>paginas</w:t>
+      </w:r>
+      <w:proofErr w:type="spellEnd"/>
+      <w:r>
+        <w:t xml:space="preserve"> de celulares</w:t>
+      </w:r>
+    </w:p>
+    <w:p/>
     <w:p/>
     <w:p/>
     <w:p>

</xml_diff>

<commit_message>
Archivos listos para subir
</commit_message>
<xml_diff>
--- a/Historico Diseño.docx
+++ b/Historico Diseño.docx
@@ -50,7 +50,15 @@
         <w:ind w:left="720"/>
       </w:pPr>
       <w:r>
-        <w:t>Se cambia el página “quienes somos” por la página “usuarios”</w:t>
+        <w:t xml:space="preserve">Se cambia </w:t>
+      </w:r>
+      <w:proofErr w:type="gramStart"/>
+      <w:r>
+        <w:t>el página</w:t>
+      </w:r>
+      <w:proofErr w:type="gramEnd"/>
+      <w:r>
+        <w:t xml:space="preserve"> “quienes somos” por la página “usuarios”</w:t>
       </w:r>
     </w:p>
     <w:p>
@@ -131,7 +139,15 @@
         <w:ind w:left="720"/>
       </w:pPr>
       <w:r>
-        <w:t xml:space="preserve">Se pasan los scripts de los formularios  a archivos externos en la carpeta </w:t>
+        <w:t xml:space="preserve">Se pasan los scripts de los </w:t>
+      </w:r>
+      <w:proofErr w:type="gramStart"/>
+      <w:r>
+        <w:t>formularios  a</w:t>
+      </w:r>
+      <w:proofErr w:type="gramEnd"/>
+      <w:r>
+        <w:t xml:space="preserve"> archivos externos en la carpeta </w:t>
       </w:r>
       <w:proofErr w:type="spellStart"/>
       <w:r>
@@ -192,10 +208,18 @@
     <w:p>
       <w:r>
         <w:tab/>
-        <w:t xml:space="preserve">Saque titulo </w:t>
+        <w:t xml:space="preserve">Saque </w:t>
       </w:r>
       <w:proofErr w:type="spellStart"/>
       <w:r>
+        <w:t>titulo</w:t>
+      </w:r>
+      <w:proofErr w:type="spellEnd"/>
+      <w:r>
+        <w:t xml:space="preserve"> </w:t>
+      </w:r>
+      <w:proofErr w:type="spellStart"/>
+      <w:r>
         <w:t>pagina</w:t>
       </w:r>
       <w:proofErr w:type="spellEnd"/>
@@ -233,11 +257,94 @@
       </w:r>
     </w:p>
     <w:p/>
+    <w:p>
+      <w:r>
+        <w:t>V7.1 es la copia de la v6.1 para empezar a ver el tema API</w:t>
+      </w:r>
+    </w:p>
     <w:p/>
+    <w:p>
+      <w:r>
+        <w:t xml:space="preserve">V8 . es la </w:t>
+      </w:r>
+      <w:proofErr w:type="spellStart"/>
+      <w:r>
+        <w:t>version</w:t>
+      </w:r>
+      <w:proofErr w:type="spellEnd"/>
+      <w:r>
+        <w:t xml:space="preserve"> con la API incorporada.</w:t>
+      </w:r>
+    </w:p>
+    <w:p>
+      <w:r>
+        <w:tab/>
+      </w:r>
+      <w:proofErr w:type="gramStart"/>
+      <w:r>
+        <w:t>Modificaciones :</w:t>
+      </w:r>
+      <w:proofErr w:type="gramEnd"/>
+      <w:r>
+        <w:t xml:space="preserve"> Cambie algunas cosas de estilo, tipo subrayado inicial de los juegos, consolas y puse espacios en algunos lados.</w:t>
+      </w:r>
+    </w:p>
+    <w:p>
+      <w:r>
+        <w:tab/>
+        <w:t>Modificaciones de estructura: Para poder consumir la API sobre la que hizo el ejemplo el profesor modifique la pagina de recomendaciones poniendo “nuestra opinión” y debajo la “opinión de un usuario del juego/consola”.</w:t>
+      </w:r>
+    </w:p>
+    <w:p>
+      <w:r>
+        <w:tab/>
+        <w:t xml:space="preserve">Al inicio de la pagina puse un enlace a una nueva </w:t>
+      </w:r>
+      <w:proofErr w:type="spellStart"/>
+      <w:r>
+        <w:t>pagina</w:t>
+      </w:r>
+      <w:proofErr w:type="spellEnd"/>
+      <w:r>
+        <w:t xml:space="preserve"> de comunidad de usuarios de juegos, donde están los datos para comunicarse con ellos si quieren y su juego/</w:t>
+      </w:r>
+      <w:proofErr w:type="gramStart"/>
+      <w:r>
+        <w:t>consola preferido</w:t>
+      </w:r>
+      <w:proofErr w:type="gramEnd"/>
+      <w:r>
+        <w:t>.</w:t>
+      </w:r>
+    </w:p>
+    <w:p>
+      <w:r>
+        <w:lastRenderedPageBreak/>
+        <w:t xml:space="preserve">En esa nueva </w:t>
+      </w:r>
+      <w:proofErr w:type="spellStart"/>
+      <w:r>
+        <w:t>pagina</w:t>
+      </w:r>
+      <w:proofErr w:type="spellEnd"/>
+      <w:r>
+        <w:t xml:space="preserve"> la arme con el procedimiento de ejemplo 24 de la clase del 20/10.</w:t>
+      </w:r>
+    </w:p>
     <w:p/>
     <w:p>
       <w:r>
         <w:t>Falta</w:t>
+      </w:r>
+    </w:p>
+    <w:p/>
+    <w:p>
+      <w:r>
+        <w:tab/>
+        <w:t>Ver tema colores de texto del menú que cuesta leerlos</w:t>
+      </w:r>
+      <w:r>
+        <w:t xml:space="preserve"> y titulo consola</w:t>
       </w:r>
     </w:p>
     <w:p/>
@@ -249,19 +356,13 @@
         </w:numPr>
       </w:pPr>
       <w:r>
-        <w:t>consumir 1 api</w:t>
-      </w:r>
-    </w:p>
-    <w:p>
-      <w:pPr>
-        <w:numPr>
-          <w:ilvl w:val="0"/>
-          <w:numId w:val="1"/>
-        </w:numPr>
-      </w:pPr>
-      <w:r>
-        <w:t>subirla al servidor</w:t>
-      </w:r>
+        <w:t>Subirla al servidor</w:t>
+      </w:r>
+    </w:p>
+    <w:p>
+      <w:pPr>
+        <w:ind w:left="720"/>
+      </w:pPr>
     </w:p>
     <w:p>
       <w:r>

</xml_diff>